<commit_message>
edits have been made to the results
</commit_message>
<xml_diff>
--- a/for developer/Test eterations/principle of tests and results.docx
+++ b/for developer/Test eterations/principle of tests and results.docx
@@ -41,76 +41,123 @@
           <w:rFonts w:ascii="Times New Roman" w:hAnsi="Times New Roman" w:cs="Times New Roman"/>
           <w:sz w:val="28"/>
           <w:szCs w:val="28"/>
+        </w:rPr>
+      </w:pPr>
+      <w:r>
+        <w:rPr>
+          <w:rFonts w:ascii="Times New Roman" w:hAnsi="Times New Roman" w:cs="Times New Roman"/>
+          <w:sz w:val="28"/>
+          <w:szCs w:val="28"/>
+        </w:rPr>
+        <w:t>Описание названий файлов</w:t>
+      </w:r>
+      <w:r>
+        <w:rPr>
+          <w:rFonts w:ascii="Times New Roman" w:hAnsi="Times New Roman" w:cs="Times New Roman"/>
+          <w:sz w:val="28"/>
+          <w:szCs w:val="28"/>
+        </w:rPr>
+        <w:t>:</w:t>
+      </w:r>
+    </w:p>
+    <w:p>
+      <w:pPr>
+        <w:rPr>
+          <w:rFonts w:ascii="Times New Roman" w:hAnsi="Times New Roman" w:cs="Times New Roman"/>
+          <w:sz w:val="28"/>
+          <w:szCs w:val="28"/>
+        </w:rPr>
+      </w:pPr>
+      <w:r>
+        <w:rPr>
+          <w:rFonts w:ascii="Times New Roman" w:hAnsi="Times New Roman" w:cs="Times New Roman"/>
+          <w:sz w:val="28"/>
+          <w:szCs w:val="28"/>
+        </w:rPr>
+        <w:t xml:space="preserve">*.1. </w:t>
+      </w:r>
+      <w:r>
+        <w:rPr>
+          <w:rFonts w:ascii="Times New Roman" w:hAnsi="Times New Roman" w:cs="Times New Roman"/>
+          <w:sz w:val="28"/>
+          <w:szCs w:val="28"/>
+        </w:rPr>
+        <w:t xml:space="preserve">- </w:t>
+      </w:r>
+      <w:r>
+        <w:rPr>
+          <w:rFonts w:ascii="Times New Roman" w:hAnsi="Times New Roman" w:cs="Times New Roman"/>
+          <w:sz w:val="28"/>
+          <w:szCs w:val="28"/>
+        </w:rPr>
+        <w:t>исходная картинка</w:t>
+      </w:r>
+    </w:p>
+    <w:p>
+      <w:pPr>
+        <w:rPr>
+          <w:rFonts w:ascii="Times New Roman" w:hAnsi="Times New Roman" w:cs="Times New Roman"/>
+          <w:sz w:val="28"/>
+          <w:szCs w:val="28"/>
+        </w:rPr>
+      </w:pPr>
+      <w:r>
+        <w:rPr>
+          <w:rFonts w:ascii="Times New Roman" w:hAnsi="Times New Roman" w:cs="Times New Roman"/>
+          <w:sz w:val="28"/>
+          <w:szCs w:val="28"/>
+        </w:rPr>
+        <w:t xml:space="preserve">*.2. </w:t>
+      </w:r>
+      <w:r>
+        <w:rPr>
+          <w:rFonts w:ascii="Times New Roman" w:hAnsi="Times New Roman" w:cs="Times New Roman"/>
+          <w:sz w:val="28"/>
+          <w:szCs w:val="28"/>
+        </w:rPr>
+        <w:t xml:space="preserve">- </w:t>
+      </w:r>
+      <w:r>
+        <w:rPr>
+          <w:rFonts w:ascii="Times New Roman" w:hAnsi="Times New Roman" w:cs="Times New Roman"/>
+          <w:sz w:val="28"/>
+          <w:szCs w:val="28"/>
+        </w:rPr>
+        <w:t>стиль</w:t>
+      </w:r>
+    </w:p>
+    <w:p>
+      <w:pPr>
+        <w:rPr>
+          <w:rFonts w:ascii="Times New Roman" w:hAnsi="Times New Roman" w:cs="Times New Roman"/>
+          <w:sz w:val="28"/>
+          <w:szCs w:val="28"/>
+        </w:rPr>
+      </w:pPr>
+      <w:r>
+        <w:rPr>
+          <w:rFonts w:ascii="Times New Roman" w:hAnsi="Times New Roman" w:cs="Times New Roman"/>
+          <w:sz w:val="28"/>
+          <w:szCs w:val="28"/>
+        </w:rPr>
+        <w:t xml:space="preserve">*.3. </w:t>
+      </w:r>
+      <w:r>
+        <w:rPr>
+          <w:rFonts w:ascii="Times New Roman" w:hAnsi="Times New Roman" w:cs="Times New Roman"/>
+          <w:sz w:val="28"/>
+          <w:szCs w:val="28"/>
           <w:lang w:val="en-US"/>
         </w:rPr>
-      </w:pPr>
-      <w:r>
-        <w:rPr>
-          <w:rFonts w:ascii="Times New Roman" w:hAnsi="Times New Roman" w:cs="Times New Roman"/>
-          <w:sz w:val="28"/>
-          <w:szCs w:val="28"/>
-        </w:rPr>
-        <w:t>Описание названий файлов</w:t>
-      </w:r>
-      <w:r>
-        <w:rPr>
-          <w:rFonts w:ascii="Times New Roman" w:hAnsi="Times New Roman" w:cs="Times New Roman"/>
-          <w:sz w:val="28"/>
-          <w:szCs w:val="28"/>
-          <w:lang w:val="en-US"/>
-        </w:rPr>
-        <w:t>:</w:t>
-      </w:r>
-    </w:p>
-    <w:p>
-      <w:pPr>
-        <w:rPr>
-          <w:rFonts w:ascii="Times New Roman" w:hAnsi="Times New Roman" w:cs="Times New Roman"/>
-          <w:sz w:val="28"/>
-          <w:szCs w:val="28"/>
-        </w:rPr>
-      </w:pPr>
-      <w:r>
-        <w:rPr>
-          <w:rFonts w:ascii="Times New Roman" w:hAnsi="Times New Roman" w:cs="Times New Roman"/>
-          <w:sz w:val="28"/>
-          <w:szCs w:val="28"/>
-        </w:rPr>
-        <w:t>*.1. исходная картинка</w:t>
-      </w:r>
-    </w:p>
-    <w:p>
-      <w:pPr>
-        <w:rPr>
-          <w:rFonts w:ascii="Times New Roman" w:hAnsi="Times New Roman" w:cs="Times New Roman"/>
-          <w:sz w:val="28"/>
-          <w:szCs w:val="28"/>
-        </w:rPr>
-      </w:pPr>
-      <w:r>
-        <w:rPr>
-          <w:rFonts w:ascii="Times New Roman" w:hAnsi="Times New Roman" w:cs="Times New Roman"/>
-          <w:sz w:val="28"/>
-          <w:szCs w:val="28"/>
-        </w:rPr>
-        <w:t>*.2. стиль</w:t>
-      </w:r>
-    </w:p>
-    <w:p>
-      <w:pPr>
-        <w:rPr>
-          <w:rFonts w:ascii="Times New Roman" w:hAnsi="Times New Roman" w:cs="Times New Roman"/>
-          <w:sz w:val="28"/>
-          <w:szCs w:val="28"/>
-        </w:rPr>
-      </w:pPr>
-      <w:r>
-        <w:rPr>
-          <w:rFonts w:ascii="Times New Roman" w:hAnsi="Times New Roman" w:cs="Times New Roman"/>
-          <w:sz w:val="28"/>
-          <w:szCs w:val="28"/>
-        </w:rPr>
-        <w:t>*.3. полученный результат</w:t>
+        <w:t xml:space="preserve">- </w:t>
+      </w:r>
+      <w:r>
+        <w:rPr>
+          <w:rFonts w:ascii="Times New Roman" w:hAnsi="Times New Roman" w:cs="Times New Roman"/>
+          <w:sz w:val="28"/>
+          <w:szCs w:val="28"/>
+        </w:rPr>
+        <w:t>полученный результат</w:t>
       </w:r>
     </w:p>
     <w:p>

</xml_diff>